<commit_message>
Add summary and keywords
</commit_message>
<xml_diff>
--- a/PRIMER AVANCE WP PAOLAZARATEM 120619.docx
+++ b/PRIMER AVANCE WP PAOLAZARATEM 120619.docx
@@ -284,7 +284,7 @@
           <w:sz w:val="24"/>
           <w:szCs w:val="24"/>
         </w:rPr>
-        <w:t xml:space="preserve"> en un conjunto de datos de los resultados de las pruebas Saber 3,5,9 correspondiente a los años 2017,</w:t>
+        <w:t xml:space="preserve"> en un conjunto de datos de los resultados de las pruebas Saber</w:t>
       </w:r>
       <w:r>
         <w:rPr>
@@ -302,6 +302,24 @@
           <w:sz w:val="24"/>
           <w:szCs w:val="24"/>
         </w:rPr>
+        <w:t>3,5,9 correspondiente a los años 2017,</w:t>
+      </w:r>
+      <w:r>
+        <w:rPr>
+          <w:rFonts w:ascii="Arial" w:hAnsi="Arial" w:cs="Arial"/>
+          <w:color w:val="2E74B5" w:themeColor="accent1" w:themeShade="BF"/>
+          <w:sz w:val="24"/>
+          <w:szCs w:val="24"/>
+        </w:rPr>
+        <w:t xml:space="preserve"> </w:t>
+      </w:r>
+      <w:r>
+        <w:rPr>
+          <w:rFonts w:ascii="Arial" w:hAnsi="Arial" w:cs="Arial"/>
+          <w:color w:val="2E74B5" w:themeColor="accent1" w:themeShade="BF"/>
+          <w:sz w:val="24"/>
+          <w:szCs w:val="24"/>
+        </w:rPr>
         <w:t>2016 y 2015 en Colombia.</w:t>
       </w:r>
       <w:r>
@@ -392,87 +410,302 @@
           <w:sz w:val="24"/>
           <w:szCs w:val="24"/>
         </w:rPr>
-        <w:t xml:space="preserve"> E</w:t>
+        <w:t xml:space="preserve"> El</w:t>
+      </w:r>
+      <w:r>
+        <w:rPr>
+          <w:rFonts w:ascii="Arial" w:hAnsi="Arial" w:cs="Arial"/>
+          <w:color w:val="2E74B5" w:themeColor="accent1" w:themeShade="BF"/>
+          <w:sz w:val="24"/>
+          <w:szCs w:val="24"/>
+        </w:rPr>
+        <w:t xml:space="preserve"> documento presenta la descripción de los datos, la metodología usada, los algoritmos de agrupamientos aplicados, los diferentes experimentos realizados y los resultados.</w:t>
+      </w:r>
+    </w:p>
+    <w:p>
+      <w:pPr>
+        <w:jc w:val="both"/>
+        <w:rPr>
+          <w:rFonts w:ascii="Arial" w:hAnsi="Arial" w:cs="Arial"/>
+          <w:color w:val="70AD47" w:themeColor="accent6"/>
+          <w:sz w:val="24"/>
+          <w:szCs w:val="24"/>
+        </w:rPr>
+      </w:pPr>
+      <w:r>
+        <w:rPr>
+          <w:rFonts w:ascii="Arial" w:hAnsi="Arial" w:cs="Arial"/>
+          <w:b/>
+          <w:sz w:val="24"/>
+          <w:szCs w:val="24"/>
+        </w:rPr>
+        <w:t>Palabras clave:</w:t>
+      </w:r>
+      <w:r>
+        <w:rPr>
+          <w:rFonts w:ascii="Arial" w:hAnsi="Arial" w:cs="Arial"/>
+          <w:color w:val="70AD47" w:themeColor="accent6"/>
+          <w:sz w:val="24"/>
+          <w:szCs w:val="24"/>
+        </w:rPr>
+        <w:t xml:space="preserve"> </w:t>
+      </w:r>
+      <w:r>
+        <w:rPr>
+          <w:rFonts w:ascii="Arial" w:hAnsi="Arial" w:cs="Arial"/>
+          <w:color w:val="2E74B5" w:themeColor="accent1" w:themeShade="BF"/>
+          <w:sz w:val="24"/>
+          <w:szCs w:val="24"/>
+        </w:rPr>
+        <w:t xml:space="preserve">Pruebas </w:t>
+      </w:r>
+      <w:r>
+        <w:rPr>
+          <w:rFonts w:ascii="Arial" w:hAnsi="Arial" w:cs="Arial"/>
+          <w:color w:val="2E74B5" w:themeColor="accent1" w:themeShade="BF"/>
+          <w:sz w:val="24"/>
+          <w:szCs w:val="24"/>
+        </w:rPr>
+        <w:t>S</w:t>
+      </w:r>
+      <w:r>
+        <w:rPr>
+          <w:rFonts w:ascii="Arial" w:hAnsi="Arial" w:cs="Arial"/>
+          <w:color w:val="2E74B5" w:themeColor="accent1" w:themeShade="BF"/>
+          <w:sz w:val="24"/>
+          <w:szCs w:val="24"/>
+        </w:rPr>
+        <w:t>aber, minería de datos</w:t>
+      </w:r>
+      <w:r>
+        <w:rPr>
+          <w:rFonts w:ascii="Arial" w:hAnsi="Arial" w:cs="Arial"/>
+          <w:color w:val="2E74B5" w:themeColor="accent1" w:themeShade="BF"/>
+          <w:sz w:val="24"/>
+          <w:szCs w:val="24"/>
+        </w:rPr>
+        <w:t>,</w:t>
+      </w:r>
+      <w:r>
+        <w:t xml:space="preserve"> </w:t>
+      </w:r>
+      <w:r>
+        <w:rPr>
+          <w:rFonts w:ascii="Arial" w:hAnsi="Arial" w:cs="Arial"/>
+          <w:color w:val="2E74B5" w:themeColor="accent1" w:themeShade="BF"/>
+          <w:sz w:val="24"/>
+          <w:szCs w:val="24"/>
+        </w:rPr>
+        <w:t xml:space="preserve">metodología </w:t>
+      </w:r>
+      <w:r>
+        <w:rPr>
+          <w:rFonts w:ascii="Arial" w:hAnsi="Arial" w:cs="Arial"/>
+          <w:color w:val="2E74B5" w:themeColor="accent1" w:themeShade="BF"/>
+          <w:sz w:val="24"/>
+          <w:szCs w:val="24"/>
+        </w:rPr>
+        <w:t>CRISP-DM</w:t>
+      </w:r>
+    </w:p>
+    <w:p>
+      <w:pPr>
+        <w:rPr>
+          <w:rFonts w:ascii="Arial" w:hAnsi="Arial" w:cs="Arial"/>
+          <w:b/>
+          <w:sz w:val="24"/>
+          <w:szCs w:val="24"/>
+        </w:rPr>
+      </w:pPr>
+      <w:proofErr w:type="spellStart"/>
+      <w:r>
+        <w:rPr>
+          <w:rFonts w:ascii="Arial" w:hAnsi="Arial" w:cs="Arial"/>
+          <w:b/>
+          <w:sz w:val="24"/>
+          <w:szCs w:val="24"/>
+        </w:rPr>
+        <w:t>Abst</w:t>
       </w:r>
       <w:bookmarkStart w:id="0" w:name="_GoBack"/>
       <w:bookmarkEnd w:id="0"/>
       <w:r>
         <w:rPr>
           <w:rFonts w:ascii="Arial" w:hAnsi="Arial" w:cs="Arial"/>
-          <w:color w:val="2E74B5" w:themeColor="accent1" w:themeShade="BF"/>
-          <w:sz w:val="24"/>
-          <w:szCs w:val="24"/>
-        </w:rPr>
-        <w:t>l</w:t>
-      </w:r>
-      <w:r>
-        <w:rPr>
-          <w:rFonts w:ascii="Arial" w:hAnsi="Arial" w:cs="Arial"/>
-          <w:color w:val="2E74B5" w:themeColor="accent1" w:themeShade="BF"/>
-          <w:sz w:val="24"/>
-          <w:szCs w:val="24"/>
-        </w:rPr>
-        <w:t xml:space="preserve"> documento presenta la descripción de los datos, la metodología usada, los algoritmos de agrupamientos aplicados, los diferentes experimentos realizados y los resultados.</w:t>
-      </w:r>
+          <w:b/>
+          <w:sz w:val="24"/>
+          <w:szCs w:val="24"/>
+        </w:rPr>
+        <w:t>ract</w:t>
+      </w:r>
+      <w:proofErr w:type="spellEnd"/>
     </w:p>
     <w:p>
       <w:pPr>
         <w:jc w:val="both"/>
         <w:rPr>
           <w:rFonts w:ascii="Arial" w:hAnsi="Arial" w:cs="Arial"/>
+          <w:color w:val="2E74B5" w:themeColor="accent1" w:themeShade="BF"/>
+          <w:sz w:val="24"/>
+          <w:szCs w:val="24"/>
+          <w:lang w:val="en-US"/>
+        </w:rPr>
+      </w:pPr>
+      <w:r>
+        <w:rPr>
+          <w:rFonts w:ascii="Arial" w:hAnsi="Arial" w:cs="Arial"/>
+          <w:color w:val="2E74B5" w:themeColor="accent1" w:themeShade="BF"/>
+          <w:sz w:val="24"/>
+          <w:szCs w:val="24"/>
+          <w:lang w:val="en-US"/>
+        </w:rPr>
+        <w:t xml:space="preserve">This paper presents the application of data mining to education, based on a set of data from the Saber 3,5,9 </w:t>
+      </w:r>
+      <w:r>
+        <w:rPr>
+          <w:rFonts w:ascii="Arial" w:hAnsi="Arial" w:cs="Arial"/>
+          <w:color w:val="2E74B5" w:themeColor="accent1" w:themeShade="BF"/>
+          <w:sz w:val="24"/>
+          <w:szCs w:val="24"/>
+          <w:lang w:val="en-US"/>
+        </w:rPr>
+        <w:t>exam</w:t>
+      </w:r>
+      <w:r>
+        <w:rPr>
+          <w:rFonts w:ascii="Arial" w:hAnsi="Arial" w:cs="Arial"/>
+          <w:color w:val="2E74B5" w:themeColor="accent1" w:themeShade="BF"/>
+          <w:sz w:val="24"/>
+          <w:szCs w:val="24"/>
+          <w:lang w:val="en-US"/>
+        </w:rPr>
+        <w:t xml:space="preserve"> results corresponding to the years 2017, 2016 and 2015 in Colombia. In the research, classification techniques that use to identify the most influential characteristics in the results of the examination. The document presents the description of the data, the methodology used, the algorithms classifications applied, the different experiments carried out and the results.</w:t>
+      </w:r>
+    </w:p>
+    <w:p>
+      <w:pPr>
+        <w:rPr>
+          <w:rFonts w:ascii="Arial" w:hAnsi="Arial" w:cs="Arial"/>
           <w:color w:val="70AD47" w:themeColor="accent6"/>
           <w:sz w:val="24"/>
           <w:szCs w:val="24"/>
-        </w:rPr>
-      </w:pPr>
-      <w:r>
-        <w:rPr>
-          <w:rFonts w:ascii="Arial" w:hAnsi="Arial" w:cs="Arial"/>
-          <w:b/>
-          <w:sz w:val="24"/>
-          <w:szCs w:val="24"/>
-        </w:rPr>
-        <w:t>Palabras clave:</w:t>
-      </w:r>
-      <w:r>
+          <w:lang w:val="en-US"/>
+        </w:rPr>
+      </w:pPr>
+      <w:r>
+        <w:rPr>
+          <w:rFonts w:ascii="Arial" w:hAnsi="Arial" w:cs="Arial"/>
+          <w:b/>
+          <w:sz w:val="24"/>
+          <w:szCs w:val="24"/>
+          <w:lang w:val="en-US"/>
+        </w:rPr>
+        <w:t xml:space="preserve">Key words: </w:t>
+      </w:r>
+      <w:r>
+        <w:rPr>
+          <w:rFonts w:ascii="Arial" w:hAnsi="Arial" w:cs="Arial"/>
+          <w:color w:val="2E74B5" w:themeColor="accent1" w:themeShade="BF"/>
+          <w:sz w:val="24"/>
+          <w:szCs w:val="24"/>
+          <w:lang w:val="en-US"/>
+        </w:rPr>
+        <w:t xml:space="preserve">Examen Saber, data mining, </w:t>
+      </w:r>
+      <w:r>
+        <w:rPr>
+          <w:rFonts w:ascii="Arial" w:hAnsi="Arial" w:cs="Arial"/>
+          <w:color w:val="2E74B5" w:themeColor="accent1" w:themeShade="BF"/>
+          <w:sz w:val="24"/>
+          <w:szCs w:val="24"/>
+          <w:lang w:val="en-US"/>
+        </w:rPr>
+        <w:t>CRISP-DM</w:t>
+      </w:r>
+      <w:r>
+        <w:rPr>
+          <w:rFonts w:ascii="Arial" w:hAnsi="Arial" w:cs="Arial"/>
+          <w:color w:val="2E74B5" w:themeColor="accent1" w:themeShade="BF"/>
+          <w:sz w:val="24"/>
+          <w:szCs w:val="24"/>
+          <w:lang w:val="en-US"/>
+        </w:rPr>
+        <w:t xml:space="preserve"> methodology</w:t>
+      </w:r>
+    </w:p>
+    <w:p>
+      <w:pPr>
+        <w:spacing w:line="240" w:lineRule="auto"/>
+        <w:rPr>
+          <w:rFonts w:ascii="Arial" w:hAnsi="Arial" w:cs="Arial"/>
+          <w:b/>
+          <w:sz w:val="24"/>
+          <w:szCs w:val="24"/>
+          <w:lang w:val="en-US"/>
+        </w:rPr>
+      </w:pPr>
+      <w:r>
+        <w:rPr>
+          <w:rFonts w:ascii="Arial" w:hAnsi="Arial" w:cs="Arial"/>
+          <w:b/>
+          <w:sz w:val="24"/>
+          <w:szCs w:val="24"/>
+          <w:lang w:val="en-US"/>
+        </w:rPr>
+        <w:t>____________</w:t>
+      </w:r>
+    </w:p>
+    <w:p>
+      <w:pPr>
         <w:rPr>
           <w:rFonts w:ascii="Arial" w:hAnsi="Arial" w:cs="Arial"/>
           <w:color w:val="70AD47" w:themeColor="accent6"/>
           <w:sz w:val="24"/>
           <w:szCs w:val="24"/>
-        </w:rPr>
-        <w:t xml:space="preserve"> </w:t>
-      </w:r>
-      <w:r>
-        <w:rPr>
-          <w:rFonts w:ascii="Arial" w:hAnsi="Arial" w:cs="Arial"/>
-          <w:color w:val="2E74B5" w:themeColor="accent1" w:themeShade="BF"/>
-          <w:sz w:val="24"/>
-          <w:szCs w:val="24"/>
-        </w:rPr>
-        <w:t>Pruebas saber, minería de datos</w:t>
-      </w:r>
-    </w:p>
-    <w:p>
-      <w:pPr>
-        <w:rPr>
-          <w:rFonts w:ascii="Arial" w:hAnsi="Arial" w:cs="Arial"/>
-          <w:b/>
-          <w:sz w:val="24"/>
-          <w:szCs w:val="24"/>
-        </w:rPr>
-      </w:pPr>
-      <w:proofErr w:type="spellStart"/>
-      <w:r>
-        <w:rPr>
-          <w:rFonts w:ascii="Arial" w:hAnsi="Arial" w:cs="Arial"/>
-          <w:b/>
-          <w:sz w:val="24"/>
-          <w:szCs w:val="24"/>
-        </w:rPr>
-        <w:t>Abstract</w:t>
-      </w:r>
-      <w:proofErr w:type="spellEnd"/>
+          <w:lang w:val="en-US"/>
+        </w:rPr>
+      </w:pPr>
+      <w:r>
+        <w:rPr>
+          <w:rFonts w:ascii="Arial" w:hAnsi="Arial" w:cs="Arial"/>
+          <w:color w:val="70AD47" w:themeColor="accent6"/>
+          <w:sz w:val="24"/>
+          <w:szCs w:val="24"/>
+          <w:lang w:val="en-US"/>
+        </w:rPr>
+        <w:br/>
+      </w:r>
+    </w:p>
+    <w:p>
+      <w:pPr>
+        <w:rPr>
+          <w:rFonts w:ascii="Arial" w:hAnsi="Arial" w:cs="Arial"/>
+          <w:b/>
+          <w:color w:val="70AD47" w:themeColor="accent6"/>
+          <w:sz w:val="24"/>
+          <w:szCs w:val="24"/>
+          <w:lang w:val="en-US"/>
+        </w:rPr>
+      </w:pPr>
+    </w:p>
+    <w:p>
+      <w:pPr>
+        <w:rPr>
+          <w:rFonts w:ascii="Arial" w:hAnsi="Arial" w:cs="Arial"/>
+          <w:b/>
+          <w:sz w:val="24"/>
+          <w:szCs w:val="24"/>
+        </w:rPr>
+      </w:pPr>
+      <w:r>
+        <w:rPr>
+          <w:rFonts w:ascii="Arial" w:hAnsi="Arial" w:cs="Arial"/>
+          <w:b/>
+          <w:sz w:val="24"/>
+          <w:szCs w:val="24"/>
+        </w:rPr>
+        <w:t>INTRODUCCIÓN</w:t>
+      </w:r>
     </w:p>
     <w:p>
       <w:pPr>
@@ -482,195 +715,16 @@
           <w:color w:val="2E74B5" w:themeColor="accent1" w:themeShade="BF"/>
           <w:sz w:val="24"/>
           <w:szCs w:val="24"/>
-          <w:lang w:val="en-US"/>
-        </w:rPr>
-      </w:pPr>
-      <w:r>
-        <w:rPr>
-          <w:rFonts w:ascii="Arial" w:hAnsi="Arial" w:cs="Arial"/>
-          <w:color w:val="2E74B5" w:themeColor="accent1" w:themeShade="BF"/>
-          <w:sz w:val="24"/>
-          <w:szCs w:val="24"/>
-          <w:lang w:val="en-US"/>
-        </w:rPr>
-        <w:t xml:space="preserve">This part of the document is designed for invite who is reading to continue with it, in this vein it must show: the purpose of the research, the method that has been used to elaborate the advance – in this stage, in the majority of the cases, postgraduate student will have made a systematic literature process </w:t>
-      </w:r>
-      <w:r>
-        <w:rPr>
-          <w:rFonts w:ascii="Arial" w:hAnsi="Arial" w:cs="Arial"/>
-          <w:color w:val="2E74B5" w:themeColor="accent1" w:themeShade="BF"/>
-          <w:sz w:val="24"/>
-          <w:szCs w:val="24"/>
-        </w:rPr>
-        <w:fldChar w:fldCharType="begin" w:fldLock="1"/>
-      </w:r>
-      <w:r>
-        <w:rPr>
-          <w:rFonts w:ascii="Arial" w:hAnsi="Arial" w:cs="Arial"/>
-          <w:color w:val="2E74B5" w:themeColor="accent1" w:themeShade="BF"/>
-          <w:sz w:val="24"/>
-          <w:szCs w:val="24"/>
-          <w:lang w:val="en-US"/>
-        </w:rPr>
-        <w:instrText>ADDIN CSL_CITATION { "citationItems" : [ { "id" : "ITEM-1", "itemData" : { "ISBN" : "2150251140", "author" : [ { "dropping-particle" : "", "family" : "P\u00e9rez-Rave", "given" : "Jorge", "non-dropping-particle" : "", "parse-names" : false, "suffix" : "" }, { "dropping-particle" : "", "family" : "\u00c1lvarez-Jaramillo", "given" : "Gloria", "non-dropping-particle" : "", "parse-names" : false, "suffix" : "" }, { "dropping-particle" : "", "family" : "Henao-Vel\u00e1squez", "given" : "Juan", "non-dropping-particle" : "", "parse-names" : false, "suffix" : "" } ], "container-title" : "Actualidad y Nuevas Tendencias", "id" : "ITEM-1", "issue" : "8", "issued" : { "date-parts" : [ [ "2012" ] ] }, "page" : "51-60", "title" : "\u00bf C\u00f3mo identificar la literatura \"poco - vital\" y cuantificar su representatividad ? Aplicaci\u00f3n al problema del vendedor viajero &lt; TSP &gt;", "type" : "article-journal" }, "uris" : [ "http://www.mendeley.com/documents/?uuid=c7c23d0c-e1f5-4b36-becb-a2fb54a3b4c7" ] } ], "mendeley" : { "formattedCitation" : "(P\u00e9rez-Rave et al., 2012)", "plainTextFormattedCitation" : "(P\u00e9rez-Rave et al., 2012)", "previouslyFormattedCitation" : "(P\u00e9rez-Rave et al., 2012)" }, "properties" : { "noteIndex" : 0 }, "schema" : "https://github.com/citation-style-language/schema/raw/master/csl-citation.json" }</w:instrText>
-      </w:r>
-      <w:r>
-        <w:rPr>
-          <w:rFonts w:ascii="Arial" w:hAnsi="Arial" w:cs="Arial"/>
-          <w:color w:val="2E74B5" w:themeColor="accent1" w:themeShade="BF"/>
-          <w:sz w:val="24"/>
-          <w:szCs w:val="24"/>
-        </w:rPr>
-        <w:fldChar w:fldCharType="separate"/>
-      </w:r>
-      <w:r>
-        <w:rPr>
-          <w:rFonts w:ascii="Arial" w:hAnsi="Arial" w:cs="Arial"/>
-          <w:color w:val="2E74B5" w:themeColor="accent1" w:themeShade="BF"/>
-          <w:sz w:val="24"/>
-          <w:szCs w:val="24"/>
-          <w:lang w:val="en-US"/>
-        </w:rPr>
-        <w:t>(Pérez-Rave et al., 2012)</w:t>
-      </w:r>
-      <w:r>
-        <w:rPr>
-          <w:rFonts w:ascii="Arial" w:hAnsi="Arial" w:cs="Arial"/>
-          <w:color w:val="2E74B5" w:themeColor="accent1" w:themeShade="BF"/>
-          <w:sz w:val="24"/>
-          <w:szCs w:val="24"/>
-        </w:rPr>
-        <w:fldChar w:fldCharType="end"/>
-      </w:r>
-      <w:r>
-        <w:rPr>
-          <w:rFonts w:ascii="Arial" w:hAnsi="Arial" w:cs="Arial"/>
-          <w:color w:val="2E74B5" w:themeColor="accent1" w:themeShade="BF"/>
-          <w:sz w:val="24"/>
-          <w:szCs w:val="24"/>
-          <w:lang w:val="en-US"/>
-        </w:rPr>
-        <w:t xml:space="preserve"> –, the maximum extension is 300 words.</w:t>
-      </w:r>
-    </w:p>
-    <w:p>
-      <w:pPr>
-        <w:rPr>
-          <w:rFonts w:ascii="Arial" w:hAnsi="Arial" w:cs="Arial"/>
-          <w:color w:val="70AD47" w:themeColor="accent6"/>
-          <w:sz w:val="24"/>
-          <w:szCs w:val="24"/>
-          <w:lang w:val="en-US"/>
-        </w:rPr>
-      </w:pPr>
-      <w:r>
-        <w:rPr>
-          <w:rFonts w:ascii="Arial" w:hAnsi="Arial" w:cs="Arial"/>
-          <w:b/>
-          <w:sz w:val="24"/>
-          <w:szCs w:val="24"/>
-          <w:lang w:val="en-US"/>
-        </w:rPr>
-        <w:t xml:space="preserve">Key words: </w:t>
-      </w:r>
-      <w:r>
-        <w:rPr>
-          <w:rFonts w:ascii="Arial" w:hAnsi="Arial" w:cs="Arial"/>
-          <w:color w:val="2E74B5" w:themeColor="accent1" w:themeShade="BF"/>
-          <w:sz w:val="24"/>
-          <w:szCs w:val="24"/>
-          <w:lang w:val="en-US"/>
-        </w:rPr>
-        <w:t>This part of the document must have between 3 and 5 words in English that have to be intrinsically related to objective – purpose – and with literature reviewed and work denomination.</w:t>
-      </w:r>
-    </w:p>
-    <w:p>
-      <w:pPr>
-        <w:spacing w:line="240" w:lineRule="auto"/>
-        <w:rPr>
-          <w:rFonts w:ascii="Arial" w:hAnsi="Arial" w:cs="Arial"/>
-          <w:b/>
-          <w:sz w:val="24"/>
-          <w:szCs w:val="24"/>
-        </w:rPr>
-      </w:pPr>
-      <w:r>
-        <w:rPr>
-          <w:rFonts w:ascii="Arial" w:hAnsi="Arial" w:cs="Arial"/>
-          <w:b/>
-          <w:sz w:val="24"/>
-          <w:szCs w:val="24"/>
-        </w:rPr>
-        <w:t>____________</w:t>
-      </w:r>
-    </w:p>
-    <w:p>
-      <w:pPr>
-        <w:rPr>
-          <w:rFonts w:ascii="Arial" w:hAnsi="Arial" w:cs="Arial"/>
-          <w:color w:val="70AD47" w:themeColor="accent6"/>
-          <w:sz w:val="24"/>
-          <w:szCs w:val="24"/>
-        </w:rPr>
-      </w:pPr>
-      <w:r>
-        <w:rPr>
-          <w:rFonts w:ascii="Arial" w:hAnsi="Arial" w:cs="Arial"/>
-          <w:color w:val="70AD47" w:themeColor="accent6"/>
-          <w:sz w:val="24"/>
-          <w:szCs w:val="24"/>
-        </w:rPr>
-        <w:br/>
-      </w:r>
-    </w:p>
-    <w:p>
-      <w:pPr>
-        <w:rPr>
-          <w:rFonts w:ascii="Arial" w:hAnsi="Arial" w:cs="Arial"/>
-          <w:b/>
-          <w:color w:val="70AD47" w:themeColor="accent6"/>
-          <w:sz w:val="24"/>
-          <w:szCs w:val="24"/>
-        </w:rPr>
-      </w:pPr>
-    </w:p>
-    <w:p>
-      <w:pPr>
-        <w:rPr>
-          <w:rFonts w:ascii="Arial" w:hAnsi="Arial" w:cs="Arial"/>
-          <w:b/>
-          <w:sz w:val="24"/>
-          <w:szCs w:val="24"/>
-        </w:rPr>
-      </w:pPr>
-      <w:r>
-        <w:rPr>
-          <w:rFonts w:ascii="Arial" w:hAnsi="Arial" w:cs="Arial"/>
-          <w:b/>
-          <w:sz w:val="24"/>
-          <w:szCs w:val="24"/>
-        </w:rPr>
-        <w:t>INTRODUCCIÓN</w:t>
-      </w:r>
-    </w:p>
-    <w:p>
-      <w:pPr>
-        <w:jc w:val="both"/>
-        <w:rPr>
-          <w:rFonts w:ascii="Arial" w:hAnsi="Arial" w:cs="Arial"/>
-          <w:color w:val="2E74B5" w:themeColor="accent1" w:themeShade="BF"/>
-          <w:sz w:val="24"/>
-          <w:szCs w:val="24"/>
-        </w:rPr>
-      </w:pPr>
-      <w:r>
-        <w:rPr>
-          <w:rFonts w:ascii="Arial" w:hAnsi="Arial" w:cs="Arial"/>
-          <w:color w:val="2E74B5" w:themeColor="accent1" w:themeShade="BF"/>
-          <w:sz w:val="24"/>
-          <w:szCs w:val="24"/>
-        </w:rPr>
-        <w:t xml:space="preserve">Este apartado debe contener los antecedentes, justificación, sistematización, alcance y planteamiento del problema a abordar en el marco del proyecto de </w:t>
+        </w:rPr>
+      </w:pPr>
+      <w:r>
+        <w:rPr>
+          <w:rFonts w:ascii="Arial" w:hAnsi="Arial" w:cs="Arial"/>
+          <w:color w:val="2E74B5" w:themeColor="accent1" w:themeShade="BF"/>
+          <w:sz w:val="24"/>
+          <w:szCs w:val="24"/>
+        </w:rPr>
+        <w:t xml:space="preserve">Este apartado debe contener los antecedentes, justificación, sistematización, alcance y planteamiento del problema a abordar en el marco del proyecto de investigación de maestría y debe cerrar o con el objetivo central del trabajo o con la </w:t>
       </w:r>
       <w:r>
         <w:rPr>
@@ -680,7 +734,7 @@
           <w:szCs w:val="24"/>
         </w:rPr>
         <w:lastRenderedPageBreak/>
-        <w:t>investigación de maestría y debe cerrar o con el objetivo central del trabajo o con la pregunta de investigación que planteare el estudiante y el planteamiento de los objetivos específicos derivados de ello, se sugiere que su extensión no sea mayor a 1800 palabras. Hay que cuidar que el tema de estudio en lo posible refleje las siguientes características:</w:t>
+        <w:t>pregunta de investigación que planteare el estudiante y el planteamiento de los objetivos específicos derivados de ello, se sugiere que su extensión no sea mayor a 1800 palabras. Hay que cuidar que el tema de estudio en lo posible refleje las siguientes características:</w:t>
       </w:r>
     </w:p>
     <w:p>
@@ -4794,7 +4848,7 @@
 </file>
 
 <file path=customXml/itemProps1.xml><?xml version="1.0" encoding="utf-8"?>
-<ds:datastoreItem xmlns:ds="http://schemas.openxmlformats.org/officeDocument/2006/customXml" ds:itemID="{BD88ADB3-373A-41ED-B6F4-B0FD3266E897}">
+<ds:datastoreItem xmlns:ds="http://schemas.openxmlformats.org/officeDocument/2006/customXml" ds:itemID="{107412DF-264D-4AC5-99EF-7907F7784C34}">
   <ds:schemaRefs>
     <ds:schemaRef ds:uri="http://schemas.openxmlformats.org/officeDocument/2006/bibliography"/>
   </ds:schemaRefs>

</xml_diff>